<commit_message>
directly use id to perfrom operation. with necessary changes
</commit_message>
<xml_diff>
--- a/PA2/Sequence Pair/report.docx
+++ b/PA2/Sequence Pair/report.docx
@@ -23,9 +23,6 @@
           <w:numId w:val="3"/>
         </w:numPr>
         <w:ind w:leftChars="0"/>
-        <w:rPr>
-          <w:rFonts w:hint="eastAsia"/>
-        </w:rPr>
       </w:pPr>
       <w:r>
         <w:rPr>
@@ -50,9 +47,6 @@
           <w:numId w:val="2"/>
         </w:numPr>
         <w:ind w:leftChars="0"/>
-        <w:rPr>
-          <w:rFonts w:hint="eastAsia"/>
-        </w:rPr>
       </w:pPr>
       <w:r>
         <w:rPr>
@@ -95,9 +89,6 @@
           <w:numId w:val="4"/>
         </w:numPr>
         <w:ind w:leftChars="0"/>
-        <w:rPr>
-          <w:rFonts w:hint="eastAsia"/>
-        </w:rPr>
       </w:pPr>
       <w:r>
         <w:rPr>
@@ -140,9 +131,6 @@
           <w:numId w:val="5"/>
         </w:numPr>
         <w:ind w:leftChars="0"/>
-        <w:rPr>
-          <w:rFonts w:hint="eastAsia"/>
-        </w:rPr>
       </w:pPr>
       <w:r>
         <w:rPr>
@@ -177,9 +165,6 @@
           <w:numId w:val="5"/>
         </w:numPr>
         <w:ind w:leftChars="0"/>
-        <w:rPr>
-          <w:rFonts w:hint="eastAsia"/>
-        </w:rPr>
       </w:pPr>
       <w:r>
         <w:rPr>
@@ -214,9 +199,6 @@
           <w:numId w:val="5"/>
         </w:numPr>
         <w:ind w:leftChars="0"/>
-        <w:rPr>
-          <w:rFonts w:hint="eastAsia"/>
-        </w:rPr>
       </w:pPr>
       <w:r>
         <w:rPr>
@@ -275,9 +257,6 @@
           <w:numId w:val="5"/>
         </w:numPr>
         <w:ind w:leftChars="0"/>
-        <w:rPr>
-          <w:rFonts w:hint="eastAsia"/>
-        </w:rPr>
       </w:pPr>
       <w:r>
         <w:rPr>
@@ -320,9 +299,6 @@
           <w:numId w:val="7"/>
         </w:numPr>
         <w:ind w:leftChars="0"/>
-        <w:rPr>
-          <w:rFonts w:hint="eastAsia"/>
-        </w:rPr>
       </w:pPr>
       <w:r>
         <w:rPr>
@@ -399,9 +375,6 @@
           <w:numId w:val="9"/>
         </w:numPr>
         <w:ind w:leftChars="0"/>
-        <w:rPr>
-          <w:rFonts w:hint="eastAsia"/>
-        </w:rPr>
       </w:pPr>
       <w:r>
         <w:rPr>
@@ -424,9 +397,6 @@
           <w:numId w:val="9"/>
         </w:numPr>
         <w:ind w:leftChars="0"/>
-        <w:rPr>
-          <w:rFonts w:hint="eastAsia"/>
-        </w:rPr>
       </w:pPr>
       <w:r>
         <w:rPr>
@@ -497,9 +467,6 @@
           <w:numId w:val="9"/>
         </w:numPr>
         <w:ind w:leftChars="0"/>
-        <w:rPr>
-          <w:rFonts w:hint="eastAsia"/>
-        </w:rPr>
       </w:pPr>
       <w:r>
         <w:rPr>
@@ -530,76 +497,6 @@
           <w:rFonts w:hint="eastAsia"/>
         </w:rPr>
         <w:t>weight</w:t>
-      </w:r>
-      <w:r>
-        <w:rPr>
-          <w:rFonts w:hint="eastAsia"/>
-        </w:rPr>
-        <w:t>。</w:t>
-      </w:r>
-    </w:p>
-    <w:p>
-      <w:pPr>
-        <w:pStyle w:val="a3"/>
-        <w:numPr>
-          <w:ilvl w:val="0"/>
-          <w:numId w:val="9"/>
-        </w:numPr>
-        <w:ind w:leftChars="0"/>
-      </w:pPr>
-      <w:r>
-        <w:rPr>
-          <w:rFonts w:hint="eastAsia"/>
-        </w:rPr>
-        <w:t xml:space="preserve">vector&lt;int&gt; seqX, seqY; </w:t>
-      </w:r>
-      <w:r>
-        <w:rPr>
-          <w:rFonts w:hint="eastAsia"/>
-        </w:rPr>
-        <w:t>是兩個</w:t>
-      </w:r>
-      <w:r>
-        <w:rPr>
-          <w:rFonts w:hint="eastAsia"/>
-        </w:rPr>
-        <w:t>lut</w:t>
-      </w:r>
-      <w:r>
-        <w:rPr>
-          <w:rFonts w:hint="eastAsia"/>
-        </w:rPr>
-        <w:t>，使用</w:t>
-      </w:r>
-      <w:r>
-        <w:rPr>
-          <w:rFonts w:hint="eastAsia"/>
-        </w:rPr>
-        <w:t>coordinate</w:t>
-      </w:r>
-      <w:r>
-        <w:rPr>
-          <w:rFonts w:hint="eastAsia"/>
-        </w:rPr>
-        <w:t>查詢</w:t>
-      </w:r>
-      <w:r>
-        <w:rPr>
-          <w:rFonts w:hint="eastAsia"/>
-        </w:rPr>
-        <w:t>vertex</w:t>
-      </w:r>
-      <w:r>
-        <w:rPr>
-          <w:rFonts w:hint="eastAsia"/>
-        </w:rPr>
-        <w:t>的</w:t>
-      </w:r>
-      <w:r>
-        <w:rPr>
-          <w:rFonts w:hint="eastAsia"/>
-        </w:rPr>
-        <w:t>index</w:t>
       </w:r>
       <w:r>
         <w:rPr>
@@ -624,9 +521,6 @@
           <w:numId w:val="11"/>
         </w:numPr>
         <w:ind w:leftChars="0"/>
-        <w:rPr>
-          <w:rFonts w:hint="eastAsia"/>
-        </w:rPr>
       </w:pPr>
       <w:r>
         <w:rPr>
@@ -669,9 +563,6 @@
           <w:numId w:val="12"/>
         </w:numPr>
         <w:ind w:leftChars="0"/>
-        <w:rPr>
-          <w:rFonts w:hint="eastAsia"/>
-        </w:rPr>
       </w:pPr>
       <w:r>
         <w:rPr>
@@ -700,9 +591,6 @@
           <w:numId w:val="12"/>
         </w:numPr>
         <w:ind w:leftChars="0"/>
-        <w:rPr>
-          <w:rFonts w:hint="eastAsia"/>
-        </w:rPr>
       </w:pPr>
       <w:r>
         <w:rPr>
@@ -725,9 +613,6 @@
           <w:numId w:val="12"/>
         </w:numPr>
         <w:ind w:leftChars="0"/>
-        <w:rPr>
-          <w:rFonts w:hint="eastAsia"/>
-        </w:rPr>
       </w:pPr>
       <w:r>
         <w:rPr>
@@ -762,9 +647,6 @@
           <w:numId w:val="12"/>
         </w:numPr>
         <w:ind w:leftChars="0"/>
-        <w:rPr>
-          <w:rFonts w:hint="eastAsia"/>
-        </w:rPr>
       </w:pPr>
       <w:r>
         <w:rPr>
@@ -787,9 +669,6 @@
           <w:numId w:val="12"/>
         </w:numPr>
         <w:ind w:leftChars="0"/>
-        <w:rPr>
-          <w:rFonts w:hint="eastAsia"/>
-        </w:rPr>
       </w:pPr>
       <w:r>
         <w:rPr>
@@ -824,9 +703,6 @@
           <w:numId w:val="12"/>
         </w:numPr>
         <w:ind w:leftChars="0"/>
-        <w:rPr>
-          <w:rFonts w:hint="eastAsia"/>
-        </w:rPr>
       </w:pPr>
       <w:r>
         <w:rPr>
@@ -869,9 +745,6 @@
           <w:numId w:val="14"/>
         </w:numPr>
         <w:ind w:leftChars="0"/>
-        <w:rPr>
-          <w:rFonts w:hint="eastAsia"/>
-        </w:rPr>
       </w:pPr>
       <w:r>
         <w:rPr>
@@ -947,7 +820,6 @@
     <w:p/>
     <w:p>
       <w:r>
-        <w:lastRenderedPageBreak/>
         <w:t>Algorithms:</w:t>
       </w:r>
     </w:p>
@@ -969,6 +841,7 @@
         <w:ind w:leftChars="0"/>
       </w:pPr>
       <w:r>
+        <w:lastRenderedPageBreak/>
         <w:t>Initialize a container to store the topological order</w:t>
       </w:r>
     </w:p>
@@ -1315,12 +1188,24 @@
     <w:p>
       <w:pPr>
         <w:ind w:leftChars="300" w:left="720"/>
-        <w:rPr>
-          <w:rFonts w:hint="eastAsia"/>
-        </w:rPr>
-      </w:pPr>
-      <w:r>
-        <w:t>input of them is a pair of position. it'll be converted to vertices using seqX, seqY. After the operation, the graph edges, seqX, seqY will be updated.</w:t>
+      </w:pPr>
+      <w:r>
+        <w:t>input</w:t>
+      </w:r>
+      <w:r>
+        <w:t>s</w:t>
+      </w:r>
+      <w:r>
+        <w:t xml:space="preserve"> of them </w:t>
+      </w:r>
+      <w:r>
+        <w:t>are</w:t>
+      </w:r>
+      <w:r>
+        <w:t xml:space="preserve"> </w:t>
+      </w:r>
+      <w:r>
+        <w:t>directly vertex id. They all operate directly to the graph.</w:t>
       </w:r>
     </w:p>
     <w:sectPr>

</xml_diff>

<commit_message>
make aspect ratio fit in the range
</commit_message>
<xml_diff>
--- a/PA2/Sequence Pair/report.docx
+++ b/PA2/Sequence Pair/report.docx
@@ -544,6 +544,18 @@
         <w:rPr>
           <w:rFonts w:hint="eastAsia"/>
         </w:rPr>
+        <w:t>，僅用到</w:t>
+      </w:r>
+      <w:r>
+        <w:rPr>
+          <w:rFonts w:hint="eastAsia"/>
+        </w:rPr>
+        <w:t>name</w:t>
+      </w:r>
+      <w:r>
+        <w:rPr>
+          <w:rFonts w:hint="eastAsia"/>
+        </w:rPr>
         <w:t>。</w:t>
       </w:r>
     </w:p>
@@ -819,7 +831,16 @@
     </w:p>
     <w:p/>
     <w:p>
-      <w:r>
+      <w:pPr>
+        <w:widowControl/>
+      </w:pPr>
+      <w:r>
+        <w:br w:type="page"/>
+      </w:r>
+    </w:p>
+    <w:p>
+      <w:r>
+        <w:lastRenderedPageBreak/>
         <w:t>Algorithms:</w:t>
       </w:r>
     </w:p>
@@ -841,7 +862,6 @@
         <w:ind w:leftChars="0"/>
       </w:pPr>
       <w:r>
-        <w:lastRenderedPageBreak/>
         <w:t>Initialize a container to store the topological order</w:t>
       </w:r>
     </w:p>
@@ -1143,7 +1163,19 @@
         <w:ind w:leftChars="0"/>
       </w:pPr>
       <w:r>
-        <w:t>There is 3 types of operations:</w:t>
+        <w:t xml:space="preserve">There </w:t>
+      </w:r>
+      <w:r>
+        <w:t>are</w:t>
+      </w:r>
+      <w:r>
+        <w:t xml:space="preserve"> </w:t>
+      </w:r>
+      <w:r>
+        <w:t>4</w:t>
+      </w:r>
+      <w:r>
+        <w:t xml:space="preserve"> types of operations:</w:t>
       </w:r>
     </w:p>
     <w:p>
@@ -1170,6 +1202,31 @@
       </w:pPr>
       <w:r>
         <w:t>swapY: swap the y coordinates of two vertices</w:t>
+      </w:r>
+    </w:p>
+    <w:p>
+      <w:pPr>
+        <w:pStyle w:val="a3"/>
+        <w:numPr>
+          <w:ilvl w:val="1"/>
+          <w:numId w:val="24"/>
+        </w:numPr>
+        <w:ind w:leftChars="0"/>
+      </w:pPr>
+      <w:r>
+        <w:rPr>
+          <w:rFonts w:hint="eastAsia"/>
+        </w:rPr>
+        <w:t>c</w:t>
+      </w:r>
+      <w:r>
+        <w:t xml:space="preserve">hangeDimension: try to use another </w:t>
+      </w:r>
+      <w:r>
+        <w:t xml:space="preserve">valid </w:t>
+      </w:r>
+      <w:r>
+        <w:t>pair of width and height.</w:t>
       </w:r>
     </w:p>
     <w:p>

</xml_diff>